<commit_message>
Ajout des templates Word pour ordres de service et EXE-1T
• exe10_template.docx : Template mis à jour pour avenant au marché
• exe1t_template.docx : Nouveau template pour ordre de service (marchés publics)
• ordre_service_template.docx : Nouveau template pour ordre de service (marchés privés)

🤖 Generated with [Claude Code](https://claude.ai/code)

Co-Authored-By: Claude <noreply@anthropic.com>
</commit_message>
<xml_diff>
--- a/templates/document_templates/exe10_template.docx
+++ b/templates/document_templates/exe10_template.docx
@@ -982,15 +982,30 @@
           <w:color w:val="0070C0"/>
         </w:rPr>
       </w:pPr>
-      <w:r>
-        <w:rPr>
-          <w:rFonts w:ascii="Arial" w:hAnsi="Arial" w:cs="Arial"/>
-          <w:color w:val="0070C0"/>
-        </w:rPr>
-        <w:t>{{</w:t>
+      <w:proofErr w:type="gramStart"/>
+      <w:r>
+        <w:rPr>
+          <w:rFonts w:ascii="Arial" w:hAnsi="Arial" w:cs="Arial"/>
+          <w:color w:val="0070C0"/>
+        </w:rPr>
+        <w:t>LOT</w:t>
+      </w:r>
+      <w:r>
+        <w:rPr>
+          <w:rFonts w:ascii="Arial" w:hAnsi="Arial" w:cs="Arial"/>
+          <w:color w:val="0070C0"/>
+        </w:rPr>
+        <w:t>{</w:t>
+      </w:r>
+      <w:proofErr w:type="gramEnd"/>
+      <w:r>
+        <w:rPr>
+          <w:rFonts w:ascii="Arial" w:hAnsi="Arial" w:cs="Arial"/>
+          <w:color w:val="0070C0"/>
+        </w:rPr>
+        <w:t>{</w:t>
       </w:r>
       <w:proofErr w:type="spellStart"/>
-      <w:proofErr w:type="gramStart"/>
       <w:r>
         <w:rPr>
           <w:rFonts w:ascii="Arial" w:hAnsi="Arial" w:cs="Arial"/>
@@ -999,7 +1014,29 @@
         <w:t>numero_lot</w:t>
       </w:r>
       <w:proofErr w:type="spellEnd"/>
-      <w:proofErr w:type="gramEnd"/>
+      <w:r>
+        <w:rPr>
+          <w:rFonts w:ascii="Arial" w:hAnsi="Arial" w:cs="Arial"/>
+          <w:color w:val="0070C0"/>
+        </w:rPr>
+        <w:t>}}</w:t>
+      </w:r>
+      <w:r>
+        <w:rPr>
+          <w:rFonts w:ascii="Arial" w:hAnsi="Arial" w:cs="Arial"/>
+          <w:color w:val="0070C0"/>
+        </w:rPr>
+        <w:t> : {{</w:t>
+      </w:r>
+      <w:proofErr w:type="spellStart"/>
+      <w:r>
+        <w:rPr>
+          <w:rFonts w:ascii="Arial" w:hAnsi="Arial" w:cs="Arial"/>
+          <w:color w:val="0070C0"/>
+        </w:rPr>
+        <w:t>objet_marche</w:t>
+      </w:r>
+      <w:proofErr w:type="spellEnd"/>
       <w:r>
         <w:rPr>
           <w:rFonts w:ascii="Arial" w:hAnsi="Arial" w:cs="Arial"/>
@@ -1576,32 +1613,28 @@
           <w:iCs/>
         </w:rPr>
       </w:pPr>
-    </w:p>
-    <w:p>
-      <w:pPr>
-        <w:tabs>
-          <w:tab w:val="left" w:pos="-1418"/>
-        </w:tabs>
-        <w:jc w:val="both"/>
+      <w:r>
         <w:rPr>
           <w:rFonts w:ascii="Arial" w:hAnsi="Arial" w:cs="Arial"/>
           <w:bCs/>
           <w:iCs/>
-        </w:rPr>
-      </w:pPr>
-    </w:p>
-    <w:p>
-      <w:pPr>
-        <w:tabs>
-          <w:tab w:val="left" w:pos="-1418"/>
-        </w:tabs>
-        <w:jc w:val="both"/>
+          <w:color w:val="0070C0"/>
+        </w:rPr>
+        <w:t>{{</w:t>
+      </w:r>
+      <w:proofErr w:type="spellStart"/>
+      <w:proofErr w:type="gramStart"/>
+      <w:r>
         <w:rPr>
           <w:rFonts w:ascii="Arial" w:hAnsi="Arial" w:cs="Arial"/>
           <w:bCs/>
           <w:iCs/>
-        </w:rPr>
-      </w:pPr>
+          <w:color w:val="0070C0"/>
+        </w:rPr>
+        <w:t>objet_avenant</w:t>
+      </w:r>
+      <w:proofErr w:type="spellEnd"/>
+      <w:proofErr w:type="gramEnd"/>
       <w:r>
         <w:rPr>
           <w:rFonts w:ascii="Arial" w:hAnsi="Arial" w:cs="Arial"/>
@@ -1609,43 +1642,23 @@
           <w:iCs/>
           <w:color w:val="0070C0"/>
         </w:rPr>
-        <w:t>{{</w:t>
-      </w:r>
-      <w:proofErr w:type="spellStart"/>
-      <w:proofErr w:type="gramStart"/>
-      <w:r>
+        <w:t>}}</w:t>
+      </w:r>
+    </w:p>
+    <w:p>
+      <w:pPr>
+        <w:tabs>
+          <w:tab w:val="left" w:pos="-1418"/>
+        </w:tabs>
+        <w:jc w:val="both"/>
         <w:rPr>
           <w:rFonts w:ascii="Arial" w:hAnsi="Arial" w:cs="Arial"/>
           <w:bCs/>
           <w:iCs/>
-          <w:color w:val="0070C0"/>
-        </w:rPr>
-        <w:t>objet_avenant</w:t>
-      </w:r>
-      <w:proofErr w:type="spellEnd"/>
-      <w:proofErr w:type="gramEnd"/>
-      <w:r>
-        <w:rPr>
-          <w:rFonts w:ascii="Arial" w:hAnsi="Arial" w:cs="Arial"/>
-          <w:bCs/>
-          <w:iCs/>
-          <w:color w:val="0070C0"/>
-        </w:rPr>
-        <w:t>}}</w:t>
-      </w:r>
-    </w:p>
-    <w:p>
-      <w:pPr>
-        <w:tabs>
-          <w:tab w:val="left" w:pos="-1418"/>
-        </w:tabs>
-        <w:jc w:val="both"/>
-        <w:rPr>
-          <w:rFonts w:ascii="Arial" w:hAnsi="Arial" w:cs="Arial"/>
-          <w:bCs/>
-          <w:iCs/>
-        </w:rPr>
-      </w:pPr>
+        </w:rPr>
+      </w:pPr>
+      <w:bookmarkStart w:id="0" w:name="_GoBack"/>
+      <w:bookmarkEnd w:id="0"/>
     </w:p>
     <w:p>
       <w:pPr>
@@ -5138,8 +5151,6 @@
         </w:rPr>
         <w:t>.</w:t>
       </w:r>
-      <w:bookmarkStart w:id="0" w:name="_GoBack"/>
-      <w:bookmarkEnd w:id="0"/>
     </w:p>
     <w:sectPr>
       <w:type w:val="continuous"/>
@@ -5332,7 +5343,7 @@
               <w:b/>
               <w:noProof/>
             </w:rPr>
-            <w:t>4</w:t>
+            <w:t>2</w:t>
           </w:r>
           <w:r>
             <w:rPr>
@@ -7744,7 +7755,7 @@
 </file>
 
 <file path=customXml/itemProps1.xml><?xml version="1.0" encoding="utf-8"?>
-<ds:datastoreItem xmlns:ds="http://schemas.openxmlformats.org/officeDocument/2006/customXml" ds:itemID="{D2F82FA1-E9EF-48A7-B7EB-2584391EBDDC}">
+<ds:datastoreItem xmlns:ds="http://schemas.openxmlformats.org/officeDocument/2006/customXml" ds:itemID="{8EF5A111-A580-4743-B7AF-304A6CE76474}">
   <ds:schemaRefs>
     <ds:schemaRef ds:uri="http://schemas.openxmlformats.org/officeDocument/2006/bibliography"/>
   </ds:schemaRefs>

</xml_diff>